<commit_message>
Update HT lecture + assignment (in progress)
</commit_message>
<xml_diff>
--- a/Syllabus_HAD5772_2024W.docx
+++ b/Syllabus_HAD5772_2024W.docx
@@ -3131,27 +3131,16 @@
                 <w:sz w:val="22"/>
                 <w:szCs w:val="22"/>
               </w:rPr>
-              <w:t xml:space="preserve">Hypothesis Testing I: </w:t>
-            </w:r>
-            <w:r>
-              <w:rPr>
-                <w:rFonts w:ascii="Times New Roman" w:hAnsi="Times New Roman"/>
-                <w:i/>
-                <w:iCs/>
-                <w:spacing w:val="-1"/>
-                <w:sz w:val="22"/>
-                <w:szCs w:val="22"/>
-              </w:rPr>
-              <w:t>p</w:t>
-            </w:r>
-            <w:r>
-              <w:rPr>
-                <w:rFonts w:ascii="Times New Roman" w:hAnsi="Times New Roman"/>
-                <w:spacing w:val="-1"/>
-                <w:sz w:val="22"/>
-                <w:szCs w:val="22"/>
-              </w:rPr>
-              <w:t>-values</w:t>
+              <w:t>Hypothesis Testing I</w:t>
+            </w:r>
+            <w:r>
+              <w:rPr>
+                <w:rFonts w:ascii="Times New Roman" w:hAnsi="Times New Roman"/>
+                <w:spacing w:val="-1"/>
+                <w:sz w:val="22"/>
+                <w:szCs w:val="22"/>
+              </w:rPr>
+              <w:t>: Statistical Significance</w:t>
             </w:r>
           </w:p>
           <w:p>
@@ -3177,7 +3166,16 @@
                 <w:sz w:val="22"/>
                 <w:szCs w:val="22"/>
               </w:rPr>
-              <w:t>Motulsky, Chapter 15</w:t>
+              <w:t>Motulsky, Chapter 1</w:t>
+            </w:r>
+            <w:r>
+              <w:rPr>
+                <w:rFonts w:ascii="Times New Roman" w:hAnsi="Times New Roman"/>
+                <w:spacing w:val="-1"/>
+                <w:sz w:val="22"/>
+                <w:szCs w:val="22"/>
+              </w:rPr>
+              <w:t>6-17</w:t>
             </w:r>
           </w:p>
         </w:tc>
@@ -3280,7 +3278,45 @@
                 <w:sz w:val="22"/>
                 <w:szCs w:val="22"/>
               </w:rPr>
-              <w:t>Hypothesis Testing II: Statistical Significance</w:t>
+              <w:t>Hypothesis Testing II</w:t>
+            </w:r>
+            <w:r>
+              <w:rPr>
+                <w:rFonts w:ascii="Times New Roman" w:hAnsi="Times New Roman"/>
+                <w:spacing w:val="-1"/>
+                <w:sz w:val="22"/>
+                <w:szCs w:val="22"/>
+              </w:rPr>
+              <w:t>:</w:t>
+            </w:r>
+            <w:r>
+              <w:rPr>
+                <w:rFonts w:ascii="Times New Roman" w:hAnsi="Times New Roman"/>
+                <w:spacing w:val="-1"/>
+                <w:sz w:val="22"/>
+                <w:szCs w:val="22"/>
+              </w:rPr>
+              <w:t xml:space="preserve"> </w:t>
+            </w:r>
+            <w:r>
+              <w:rPr>
+                <w:rFonts w:ascii="Times New Roman" w:hAnsi="Times New Roman"/>
+                <w:i/>
+                <w:iCs/>
+                <w:spacing w:val="-1"/>
+                <w:sz w:val="22"/>
+                <w:szCs w:val="22"/>
+              </w:rPr>
+              <w:t>p</w:t>
+            </w:r>
+            <w:r>
+              <w:rPr>
+                <w:rFonts w:ascii="Times New Roman" w:hAnsi="Times New Roman"/>
+                <w:spacing w:val="-1"/>
+                <w:sz w:val="22"/>
+                <w:szCs w:val="22"/>
+              </w:rPr>
+              <w:t>-values</w:t>
             </w:r>
           </w:p>
           <w:p>
@@ -3306,7 +3342,25 @@
                 <w:sz w:val="22"/>
                 <w:szCs w:val="22"/>
               </w:rPr>
-              <w:t>Motulsky, Chapters 16-17</w:t>
+              <w:t>Motulsky, Chapters 1</w:t>
+            </w:r>
+            <w:r>
+              <w:rPr>
+                <w:rFonts w:ascii="Times New Roman" w:hAnsi="Times New Roman"/>
+                <w:spacing w:val="-1"/>
+                <w:sz w:val="22"/>
+                <w:szCs w:val="22"/>
+              </w:rPr>
+              <w:t>5</w:t>
+            </w:r>
+            <w:r>
+              <w:rPr>
+                <w:rFonts w:ascii="Times New Roman" w:hAnsi="Times New Roman"/>
+                <w:spacing w:val="-1"/>
+                <w:sz w:val="22"/>
+                <w:szCs w:val="22"/>
+              </w:rPr>
+              <w:t>, 18-19</w:t>
             </w:r>
           </w:p>
         </w:tc>
@@ -3558,7 +3612,34 @@
                 <w:sz w:val="22"/>
                 <w:szCs w:val="22"/>
               </w:rPr>
-              <w:t>Motulsky, Chapters 18-21 (43?)</w:t>
+              <w:t xml:space="preserve">Motulsky, Chapters </w:t>
+            </w:r>
+            <w:r>
+              <w:rPr>
+                <w:rFonts w:ascii="Times New Roman" w:hAnsi="Times New Roman"/>
+                <w:spacing w:val="-1"/>
+                <w:sz w:val="22"/>
+                <w:szCs w:val="22"/>
+              </w:rPr>
+              <w:t>20</w:t>
+            </w:r>
+            <w:r>
+              <w:rPr>
+                <w:rFonts w:ascii="Times New Roman" w:hAnsi="Times New Roman"/>
+                <w:spacing w:val="-1"/>
+                <w:sz w:val="22"/>
+                <w:szCs w:val="22"/>
+              </w:rPr>
+              <w:t>-21</w:t>
+            </w:r>
+            <w:r>
+              <w:rPr>
+                <w:rFonts w:ascii="Times New Roman" w:hAnsi="Times New Roman"/>
+                <w:spacing w:val="-1"/>
+                <w:sz w:val="22"/>
+                <w:szCs w:val="22"/>
+              </w:rPr>
+              <w:t>, 43</w:t>
             </w:r>
           </w:p>
           <w:p>
@@ -3942,7 +4023,16 @@
                 <w:sz w:val="22"/>
                 <w:szCs w:val="22"/>
               </w:rPr>
-              <w:t xml:space="preserve">Something fun here? </w:t>
+              <w:t>Assignment 4</w:t>
+            </w:r>
+            <w:r>
+              <w:rPr>
+                <w:rFonts w:ascii="Times New Roman" w:hAnsi="Times New Roman"/>
+                <w:spacing w:val="-1"/>
+                <w:sz w:val="22"/>
+                <w:szCs w:val="22"/>
+              </w:rPr>
+              <w:t xml:space="preserve"> </w:t>
             </w:r>
           </w:p>
         </w:tc>
@@ -4261,7 +4351,7 @@
                 <w:sz w:val="22"/>
                 <w:szCs w:val="22"/>
               </w:rPr>
-              <w:t>One exercise for regression</w:t>
+              <w:t>Assignment 5</w:t>
             </w:r>
           </w:p>
         </w:tc>

</xml_diff>